<commit_message>
added more Apple Watch
</commit_message>
<xml_diff>
--- a/AppleWatch/AppleWatch.docx
+++ b/AppleWatch/AppleWatch.docx
@@ -65,7 +65,7 @@
         <w:t xml:space="preserve"> </w:t>
       </w:r>
       <w:r>
-        <w:t xml:space="preserve">2021-12-15</w:t>
+        <w:t xml:space="preserve">2021-12-29</w:t>
       </w:r>
     </w:p>
     <w:p>
@@ -81,7 +81,7 @@
         </w:r>
       </w:hyperlink>
     </w:p>
-    <w:bookmarkStart w:id="23" w:name="using-the-watch"/>
+    <w:bookmarkStart w:id="24" w:name="using-the-watch"/>
     <w:p>
       <w:pPr>
         <w:pStyle w:val="Heading1"/>
@@ -238,8 +238,71 @@
         <w:t xml:space="preserve">Start/stop/record-lap-times</w:t>
       </w:r>
     </w:p>
-    <w:bookmarkEnd w:id="23"/>
-    <w:bookmarkStart w:id="25" w:name="apple-watch-ring-colors"/>
+    <w:p>
+      <w:pPr>
+        <w:numPr>
+          <w:ilvl w:val="0"/>
+          <w:numId w:val="1000"/>
+        </w:numPr>
+        <w:pStyle w:val="CaptionedFigure"/>
+      </w:pPr>
+      <w:r>
+        <w:drawing>
+          <wp:inline>
+            <wp:extent cx="5334000" cy="2417972"/>
+            <wp:effectExtent b="0" l="0" r="0" t="0"/>
+            <wp:docPr descr="Apple Watch" title="" id="1" name="Picture"/>
+            <a:graphic>
+              <a:graphicData uri="http://schemas.openxmlformats.org/drawingml/2006/picture">
+                <pic:pic>
+                  <pic:nvPicPr>
+                    <pic:cNvPr descr="Apple-watch-stop-workout.png" id="0" name="Picture"/>
+                    <pic:cNvPicPr>
+                      <a:picLocks noChangeArrowheads="1" noChangeAspect="1"/>
+                    </pic:cNvPicPr>
+                  </pic:nvPicPr>
+                  <pic:blipFill>
+                    <a:blip r:embed="rId23"/>
+                    <a:stretch>
+                      <a:fillRect/>
+                    </a:stretch>
+                  </pic:blipFill>
+                  <pic:spPr bwMode="auto">
+                    <a:xfrm>
+                      <a:off x="0" y="0"/>
+                      <a:ext cx="5334000" cy="2417972"/>
+                    </a:xfrm>
+                    <a:prstGeom prst="rect">
+                      <a:avLst/>
+                    </a:prstGeom>
+                    <a:noFill/>
+                    <a:ln w="9525">
+                      <a:noFill/>
+                      <a:headEnd/>
+                      <a:tailEnd/>
+                    </a:ln>
+                  </pic:spPr>
+                </pic:pic>
+              </a:graphicData>
+            </a:graphic>
+          </wp:inline>
+        </w:drawing>
+      </w:r>
+    </w:p>
+    <w:p>
+      <w:pPr>
+        <w:numPr>
+          <w:ilvl w:val="0"/>
+          <w:numId w:val="1000"/>
+        </w:numPr>
+        <w:pStyle w:val="ImageCaption"/>
+      </w:pPr>
+      <w:r>
+        <w:t xml:space="preserve">Apple Watch</w:t>
+      </w:r>
+    </w:p>
+    <w:bookmarkEnd w:id="24"/>
+    <w:bookmarkStart w:id="26" w:name="apple-watch-ring-colors"/>
     <w:p>
       <w:pPr>
         <w:pStyle w:val="Heading1"/>
@@ -369,7 +432,7 @@
                     </pic:cNvPicPr>
                   </pic:nvPicPr>
                   <pic:blipFill>
-                    <a:blip r:embed="rId24"/>
+                    <a:blip r:embed="rId25"/>
                     <a:stretch>
                       <a:fillRect/>
                     </a:stretch>
@@ -404,8 +467,8 @@
         <w:t xml:space="preserve">Apple Watch Rings</w:t>
       </w:r>
     </w:p>
-    <w:bookmarkEnd w:id="25"/>
-    <w:bookmarkStart w:id="26" w:name="Xf1b5f30be85f3f885a21162539eb066be350c38"/>
+    <w:bookmarkEnd w:id="26"/>
+    <w:bookmarkStart w:id="27" w:name="Xf1b5f30be85f3f885a21162539eb066be350c38"/>
     <w:p>
       <w:pPr>
         <w:pStyle w:val="Heading1"/>
@@ -451,8 +514,8 @@
         <w:t xml:space="preserve">accuracy by using these tips.</w:t>
       </w:r>
     </w:p>
-    <w:bookmarkEnd w:id="26"/>
-    <w:bookmarkStart w:id="27" w:name="Xb22900cfda033915344ef3dc3b9956159373034"/>
+    <w:bookmarkEnd w:id="27"/>
+    <w:bookmarkStart w:id="28" w:name="Xb22900cfda033915344ef3dc3b9956159373034"/>
     <w:p>
       <w:pPr>
         <w:pStyle w:val="Heading1"/>
@@ -545,8 +608,8 @@
         <w:t xml:space="preserve">Health Profile on iPhone showing Date of Birth, Height and more.</w:t>
       </w:r>
     </w:p>
-    <w:bookmarkEnd w:id="27"/>
-    <w:bookmarkStart w:id="28" w:name="X9a37035b6d1ee7057389c6e348e4a2be981636a"/>
+    <w:bookmarkEnd w:id="28"/>
+    <w:bookmarkStart w:id="29" w:name="X9a37035b6d1ee7057389c6e348e4a2be981636a"/>
     <w:p>
       <w:pPr>
         <w:pStyle w:val="Heading1"/>
@@ -639,8 +702,8 @@
         <w:t xml:space="preserve">the heart rate sensor and GPS.</w:t>
       </w:r>
     </w:p>
-    <w:bookmarkEnd w:id="28"/>
-    <w:bookmarkStart w:id="29" w:name="X23142342fe1ddfa40b8795d976f395ed7743631"/>
+    <w:bookmarkEnd w:id="29"/>
+    <w:bookmarkStart w:id="30" w:name="X23142342fe1ddfa40b8795d976f395ed7743631"/>
     <w:p>
       <w:pPr>
         <w:pStyle w:val="Heading1"/>
@@ -705,8 +768,8 @@
         <w:t xml:space="preserve">Passcode settings on iPhone</w:t>
       </w:r>
     </w:p>
-    <w:bookmarkEnd w:id="29"/>
-    <w:bookmarkStart w:id="30" w:name="check-the-fit"/>
+    <w:bookmarkEnd w:id="30"/>
+    <w:bookmarkStart w:id="31" w:name="check-the-fit"/>
     <w:p>
       <w:pPr>
         <w:pStyle w:val="Heading1"/>
@@ -755,8 +818,8 @@
         <w:t xml:space="preserve">Apple Watch on the top of your wrist.</w:t>
       </w:r>
     </w:p>
-    <w:bookmarkEnd w:id="30"/>
-    <w:bookmarkStart w:id="31" w:name="X815fe8e8c2eb1725ec15a2254bc71e5d7fbc087"/>
+    <w:bookmarkEnd w:id="31"/>
+    <w:bookmarkStart w:id="32" w:name="X815fe8e8c2eb1725ec15a2254bc71e5d7fbc087"/>
     <w:p>
       <w:pPr>
         <w:pStyle w:val="Heading1"/>
@@ -857,8 +920,8 @@
         <w:t xml:space="preserve">on your iPhone, then tap Privacy.</w:t>
       </w:r>
     </w:p>
-    <w:bookmarkEnd w:id="31"/>
-    <w:bookmarkStart w:id="32" w:name="choose-the-best-workout"/>
+    <w:bookmarkEnd w:id="32"/>
+    <w:bookmarkStart w:id="33" w:name="choose-the-best-workout"/>
     <w:p>
       <w:pPr>
         <w:pStyle w:val="Heading1"/>
@@ -909,8 +972,8 @@
         <w:t xml:space="preserve">Indoor Run workout</w:t>
       </w:r>
     </w:p>
-    <w:bookmarkEnd w:id="32"/>
-    <w:bookmarkStart w:id="33" w:name="calibrate-your-apple-watch"/>
+    <w:bookmarkEnd w:id="33"/>
+    <w:bookmarkStart w:id="34" w:name="calibrate-your-apple-watch"/>
     <w:p>
       <w:pPr>
         <w:pStyle w:val="Heading1"/>
@@ -939,8 +1002,8 @@
         <w:t xml:space="preserve">fitness level and stride.</w:t>
       </w:r>
     </w:p>
-    <w:bookmarkEnd w:id="33"/>
-    <w:bookmarkStart w:id="34" w:name="X2e229ff4aa3405b4039c7c850cc95d35be44cb9"/>
+    <w:bookmarkEnd w:id="34"/>
+    <w:bookmarkStart w:id="35" w:name="X2e229ff4aa3405b4039c7c850cc95d35be44cb9"/>
     <w:p>
       <w:pPr>
         <w:pStyle w:val="Heading1"/>
@@ -949,8 +1012,8 @@
         <w:t xml:space="preserve">Find out how to calibrate your Apple Watch.</w:t>
       </w:r>
     </w:p>
-    <w:bookmarkEnd w:id="34"/>
-    <w:bookmarkStart w:id="36" w:name="Xeff77c45a83a52d93e65dee6e930e9543ef1ec3"/>
+    <w:bookmarkEnd w:id="35"/>
+    <w:bookmarkStart w:id="37" w:name="Xeff77c45a83a52d93e65dee6e930e9543ef1ec3"/>
     <w:p>
       <w:pPr>
         <w:pStyle w:val="Heading1"/>
@@ -1119,7 +1182,7 @@
       <w:r>
         <w:t xml:space="preserve"> </w:t>
       </w:r>
-      <w:hyperlink r:id="rId35">
+      <w:hyperlink r:id="rId36">
         <w:r>
           <w:rPr>
             <w:rStyle w:val="Hyperlink"/>
@@ -1128,8 +1191,8 @@
         </w:r>
       </w:hyperlink>
     </w:p>
-    <w:bookmarkEnd w:id="36"/>
-    <w:bookmarkStart w:id="37" w:name="Xcc1910fd43194e2b53f27dfbcd26a48c7d2dc83"/>
+    <w:bookmarkEnd w:id="37"/>
+    <w:bookmarkStart w:id="38" w:name="Xcc1910fd43194e2b53f27dfbcd26a48c7d2dc83"/>
     <w:p>
       <w:pPr>
         <w:pStyle w:val="Heading1"/>
@@ -1158,8 +1221,8 @@
         <w:t xml:space="preserve">accuracy using these tips.</w:t>
       </w:r>
     </w:p>
-    <w:bookmarkEnd w:id="37"/>
-    <w:bookmarkStart w:id="38" w:name="X83f93c37e239f311dc2ce19de347c252103b995"/>
+    <w:bookmarkEnd w:id="38"/>
+    <w:bookmarkStart w:id="39" w:name="X83f93c37e239f311dc2ce19de347c252103b995"/>
     <w:p>
       <w:pPr>
         <w:pStyle w:val="Heading1"/>
@@ -1320,8 +1383,8 @@
         <w:t xml:space="preserve">use the accelerometer, the heart rate sensor, and GPS.</w:t>
       </w:r>
     </w:p>
-    <w:bookmarkEnd w:id="38"/>
-    <w:bookmarkStart w:id="39" w:name="make-sure-that-wrist-detection-is-on"/>
+    <w:bookmarkEnd w:id="39"/>
+    <w:bookmarkStart w:id="40" w:name="make-sure-that-wrist-detection-is-on"/>
     <w:p>
       <w:pPr>
         <w:pStyle w:val="Heading1"/>
@@ -1435,8 +1498,8 @@
         <w:t xml:space="preserve">Passcode settings on iPhone</w:t>
       </w:r>
     </w:p>
-    <w:bookmarkEnd w:id="39"/>
-    <w:bookmarkStart w:id="40" w:name="check-the-fit-1"/>
+    <w:bookmarkEnd w:id="40"/>
+    <w:bookmarkStart w:id="41" w:name="check-the-fit-1"/>
     <w:p>
       <w:pPr>
         <w:pStyle w:val="Heading1"/>
@@ -1485,8 +1548,8 @@
         <w:t xml:space="preserve">if you wear your Apple Watch on the top of your wrist.</w:t>
       </w:r>
     </w:p>
-    <w:bookmarkEnd w:id="40"/>
-    <w:bookmarkStart w:id="41" w:name="X93e568707b9f62b15d192dc6af239e3badeebd9"/>
+    <w:bookmarkEnd w:id="41"/>
+    <w:bookmarkStart w:id="42" w:name="X93e568707b9f62b15d192dc6af239e3badeebd9"/>
     <w:p>
       <w:pPr>
         <w:pStyle w:val="Heading1"/>
@@ -1599,8 +1662,8 @@
         <w:t xml:space="preserve">Apple Watch app on your iPhone, then tap Privacy.</w:t>
       </w:r>
     </w:p>
-    <w:bookmarkEnd w:id="41"/>
-    <w:bookmarkStart w:id="42" w:name="choose-the-best-workout-1"/>
+    <w:bookmarkEnd w:id="42"/>
+    <w:bookmarkStart w:id="43" w:name="choose-the-best-workout-1"/>
     <w:p>
       <w:pPr>
         <w:pStyle w:val="Heading1"/>
@@ -1635,8 +1698,8 @@
         <w:t xml:space="preserve">training, choose Other.</w:t>
       </w:r>
     </w:p>
-    <w:bookmarkEnd w:id="42"/>
-    <w:bookmarkStart w:id="43" w:name="learn-about-each-workout."/>
+    <w:bookmarkEnd w:id="43"/>
+    <w:bookmarkStart w:id="44" w:name="learn-about-each-workout."/>
     <w:p>
       <w:pPr>
         <w:pStyle w:val="Heading1"/>
@@ -1657,8 +1720,8 @@
         <w:t xml:space="preserve">Indoor Run workout</w:t>
       </w:r>
     </w:p>
-    <w:bookmarkEnd w:id="43"/>
-    <w:bookmarkStart w:id="44" w:name="calibrate-your-apple-watch-1"/>
+    <w:bookmarkEnd w:id="44"/>
+    <w:bookmarkStart w:id="45" w:name="calibrate-your-apple-watch-1"/>
     <w:p>
       <w:pPr>
         <w:pStyle w:val="Heading1"/>
@@ -1695,8 +1758,8 @@
         <w:t xml:space="preserve">Learn how to calibrate your Apple Watch.</w:t>
       </w:r>
     </w:p>
-    <w:bookmarkEnd w:id="44"/>
-    <w:bookmarkStart w:id="45" w:name="X6c7425a8e178a712b7a9453f614c4e5313c99d0"/>
+    <w:bookmarkEnd w:id="45"/>
+    <w:bookmarkStart w:id="46" w:name="X6c7425a8e178a712b7a9453f614c4e5313c99d0"/>
     <w:p>
       <w:pPr>
         <w:pStyle w:val="Heading1"/>
@@ -1868,7 +1931,7 @@
         </w:r>
       </w:hyperlink>
     </w:p>
-    <w:bookmarkEnd w:id="45"/>
+    <w:bookmarkEnd w:id="46"/>
     <w:sectPr/>
   </w:body>
 </w:document>

</xml_diff>